<commit_message>
Improvised and only generated the docx chapter with just chapter 1 - saves time and reduces the risk of model overload when i just want to test.
</commit_message>
<xml_diff>
--- a/docs/The Power of Small Wins.docx
+++ b/docs/The Power of Small Wins.docx
@@ -4,146 +4,496 @@
   <w:body>
     <w:p>
       <w:pPr>
-        <w:spacing w:after="200"/>
-      </w:pPr>
-      <w:r>
-        <w:t xml:space="preserve">The upward spiral of success is a powerful concept. It's based on a simple, yet profound principle:  small wins fuel momentum. Each accomplishment, no matter how small, boosts your confidence and motivation. This increased confidence and motivation then lead you to tackle more challenging tasks, resulting in even greater achievements. This creates a positive feedback loop—a cycle of success that propels you forward.  It's not a linear progression, but a dynamic process of growth and expansion.  Understanding this process is key. It allows you to see your progress not as isolated events, but as interconnected parts of a larger pattern of success. The key to harnessing this upward spiral lies in consistent action and a focus on celebrating each milestone along the way. This consistent effort creates a chain reaction of positive reinforcement, leading to remarkable results.</w:t>
-      </w:r>
-    </w:p>
-    <w:p>
-      <w:pPr>
-        <w:spacing w:after="200"/>
-      </w:pPr>
-      <w:r>
-        <w:t xml:space="preserve">In short, the upward spiral is a self-reinforcing cycle.  It's a dynamic process that you can actively cultivate. By focusing on consistent action, celebrating small wins, and maintaining a positive mindset, you can create this powerful momentum for yourself.  This is not a passive process; it requires conscious effort and commitment. But the rewards are substantial.  Embrace this principle, and watch as your achievements build upon each other, leading to greater success and a more fulfilling life.</w:t>
-      </w:r>
-    </w:p>
-    <w:p>
-      <w:pPr>
-        <w:sectPr>
-          <w:pgSz w:w="11906" w:h="16838" w:orient="portrait"/>
-          <w:pgMar w:top="1440" w:right="1440" w:bottom="1440" w:left="1440" w:header="708" w:footer="708" w:gutter="0"/>
-          <w:pgNumType/>
-          <w:docGrid w:linePitch="360"/>
-        </w:sectPr>
-      </w:pPr>
-    </w:p>
-    <w:p>
-      <w:pPr>
-        <w:spacing w:after="200"/>
-      </w:pPr>
-      <w:r>
-        <w:t xml:space="preserve">It's okay to have tough days.  It's completely normal to feel your motivation dip sometimes.  Life gets in the way; that's just part of being human.  Don't beat yourself up if you miss a day or two, or if you don't make as much progress as you'd hoped.  Be kind to yourself. Remember that progress isn't always linear; it's a journey with its ups and downs. When those tough days come, try to focus on the reasons behind your intentions. Remind yourself why these goals are important to you and how achieving them will improve your life.  Reconnect with the positive feelings associated with your intentions. Visualize the benefits, and remember the positive emotions you'll feel when you succeed.  And if you need to, adjust your intentions or take a break.  Sometimes, a short break can help you regain your energy and motivation.  It's all about finding a sustainable pace that works for you.</w:t>
-      </w:r>
-    </w:p>
-    <w:p>
-      <w:pPr>
-        <w:spacing w:after="200"/>
-      </w:pPr>
-      <w:r>
-        <w:t xml:space="preserve">Remember, you are not alone in this.  Many people experience dips in motivation.  It’s a normal part of the process.  Be patient with yourself, and celebrate even the smallest steps forward.  Every small win, every moment of effort, brings you closer to your goals.  Keep going; you are doing great!</w:t>
-      </w:r>
-    </w:p>
-    <w:p>
-      <w:pPr>
-        <w:sectPr>
-          <w:pgSz w:w="11906" w:h="16838" w:orient="portrait"/>
-          <w:pgMar w:top="1440" w:right="1440" w:bottom="1440" w:left="1440" w:header="708" w:footer="708" w:gutter="0"/>
-          <w:pgNumType/>
-          <w:docGrid w:linePitch="360"/>
-        </w:sectPr>
-      </w:pPr>
-    </w:p>
-    <w:p>
-      <w:pPr>
-        <w:spacing w:after="200"/>
-      </w:pPr>
-      <w:r>
-        <w:t xml:space="preserve">Building sustainable habits is all about creating positive change that lasts. It's not about quick fixes or temporary changes; it's about making lasting improvements to your well-being.  Think of it as planting a seed.  You nurture it with consistent care, and over time, it grows into something beautiful and strong.  This is the beauty of sustainable habits.  They're not about deprivation or extreme measures; they're about making small, consistent choices that add up to significant long-term gains.  Each small action, each day, is a step towards a better future.  You might not see the results immediately, but with patience and persistence, you'll be amazed at what you can achieve.  It's a journey of growth, and every step you take is a celebration of your commitment to a healthier, happier you.  Let's look at some simple steps you can take to make your habits stick.</w:t>
-      </w:r>
-    </w:p>
-    <w:p>
-      <w:pPr>
-        <w:spacing w:after="200"/>
-      </w:pPr>
-      <w:r>
-        <w:t xml:space="preserve">One key to building sustainable habits is to make them enjoyable.  If you associate a habit with positive emotions, you're more likely to stick with it.  Find ways to make your habits fun and rewarding.  Listen to upbeat music while exercising, treat yourself to a healthy snack after a workout, or find a friend to join you for a walk.  These small rewards can make a big difference in your motivation and commitment.  Another important aspect is self-compassion.  Don't beat yourself up if you miss a day or two.  It happens to everyone!  Just gently guide yourself back to your routine, and remember that every small step is a victory.  Focus on progress, not perfection.  Celebrate every small win, and remember the positive impact your habits have on your overall well-being.  This positive approach to habit building keeps you motivated and makes the whole process more enjoyable.</w:t>
-      </w:r>
-    </w:p>
-    <w:p>
-      <w:pPr>
-        <w:spacing w:after="200"/>
-      </w:pPr>
-      <w:r>
-        <w:t xml:space="preserve">So, remember this: building sustainable habits is a journey of progress, not perfection.  Embrace the small wins, celebrate your efforts, and trust in your ability to create positive, lasting change. You are capable of amazing things!  With consistent effort and a positive mindset, you can build the habits that support a healthier, happier you. Now, let's move on to the next chapter.</w:t>
-      </w:r>
-    </w:p>
-    <w:p>
-      <w:pPr>
-        <w:sectPr>
-          <w:pgSz w:w="11906" w:h="16838" w:orient="portrait"/>
-          <w:pgMar w:top="1440" w:right="1440" w:bottom="1440" w:left="1440" w:header="708" w:footer="708" w:gutter="0"/>
-          <w:pgNumType/>
-          <w:docGrid w:linePitch="360"/>
-        </w:sectPr>
-      </w:pPr>
-    </w:p>
-    <w:p>
-      <w:pPr>
-        <w:spacing w:after="200"/>
-      </w:pPr>
-      <w:r>
-        <w:t xml:space="preserve">Resilience is the ability to bounce back from adversity. It's about facing challenges with courage, learning from setbacks, and emerging stronger than before.  It's a testament to the human spirit's incredible capacity to overcome obstacles and find strength in difficult times. Think of the mighty oak tree, weathering storms and emerging even taller and stronger.  That's resilience in action.  Building resilience is a process, not a destination.  It involves developing a growth mindset, practicing self-compassion, and building strong support systems.  It's about recognizing that setbacks are normal and that they provide opportunities for growth and learning.  It's about celebrating small victories along the way and acknowledging the progress you make, even on difficult days.  Remember, the ability to overcome challenges is a source of great strength and power.  Let's explore some ways to foster this inner strength.</w:t>
-      </w:r>
-    </w:p>
-    <w:p>
-      <w:pPr>
-        <w:spacing w:after="200"/>
-      </w:pPr>
-      <w:r>
-        <w:t xml:space="preserve">Imagine a mountain climber facing a steep, challenging ascent.  The path is arduous, and there are moments of doubt and difficulty.  But the climber persists, drawing strength from within, celebrating small victories along the way, and finding renewed determination after every stumble.  This is the essence of resilience. It's not about avoiding challenges; it's about facing them with courage and determination, learning from every experience, and using setbacks as fuel for growth.  You possess this same inner strength.  You have the capacity to overcome any obstacle, to learn from every experience, and to emerge stronger and more capable than before.  Believe in your ability to rise to any challenge, and remember that your resilience is a powerful force that can help you achieve anything you set your mind to. Let's explore some practical ways to strengthen your inner resilience.</w:t>
-      </w:r>
-    </w:p>
-    <w:p>
-      <w:pPr>
-        <w:spacing w:after="200"/>
-      </w:pPr>
-      <w:r>
-        <w:t xml:space="preserve">Building resilience is a journey of self-discovery and empowerment. It's about recognizing your inner strength, celebrating your progress, and believing in your ability to overcome any challenge.  Embrace the power of setbacks; they are opportunities for growth.  Remember, you are stronger than you think.  The next chapter will guide you on how to build momentum and celebrate your successes.</w:t>
-      </w:r>
-    </w:p>
-    <w:p>
-      <w:pPr>
-        <w:sectPr>
-          <w:pgSz w:w="11906" w:h="16838" w:orient="portrait"/>
-          <w:pgMar w:top="1440" w:right="1440" w:bottom="1440" w:left="1440" w:header="708" w:footer="708" w:gutter="0"/>
-          <w:pgNumType/>
-          <w:docGrid w:linePitch="360"/>
-        </w:sectPr>
-      </w:pPr>
-    </w:p>
-    <w:p>
-      <w:pPr>
-        <w:spacing w:after="200"/>
-      </w:pPr>
-      <w:r>
-        <w:t xml:space="preserve">Maintaining momentum is key to achieving your goals. It's about keeping that positive energy going, even when things get tough.  It's normal to experience setbacks; it's part of the process.  The key is to not let those setbacks derail you.  Remember why you started, reconnect with your intentions, and refocus on the positive aspects of your progress.  Celebrate your wins, no matter how small, and keep moving forward.  It won't always be easy, but with consistent effort and a positive mindset, you can achieve remarkable things.  Let's explore some strategies to help you maintain your momentum.</w:t>
-      </w:r>
-    </w:p>
-    <w:p>
-      <w:pPr>
-        <w:spacing w:after="200"/>
-      </w:pPr>
-      <w:r>
-        <w:t xml:space="preserve">Keeping that momentum going means acknowledging that there will be ups and downs.  It's not a straight line to success; it's a path with twists and turns.  When you encounter a setback, don't let it discourage you.  View it as a temporary hurdle, a chance to learn and adjust your approach.  Remember your 'why,' reconnect with your intentions, and refocus on the positive aspects of your progress.  Celebrate your wins, big and small, and keep moving forward.  The rewards of perseverance are significant and long-lasting.  Let's explore some specific strategies to help you stay on track.</w:t>
-      </w:r>
-    </w:p>
-    <w:p>
-      <w:pPr>
-        <w:spacing w:after="200"/>
-      </w:pPr>
-      <w:r>
-        <w:t xml:space="preserve">Maintaining momentum is a marathon, not a sprint. There will be challenges, and that's okay.  The key is to keep moving forward, celebrating small wins, and learning from setbacks.  Remember, consistent effort, even in small doses, yields significant results over time.  Believe in your ability to persevere, and trust in the power of your consistent actions.  You've got this!</w:t>
+        <w:pStyle w:val="Heading1"/>
+        <w:spacing w:after="300"/>
+      </w:pPr>
+      <w:r>
+        <w:rPr>
+          <w:b/>
+          <w:bCs/>
+          <w:sz w:val="40"/>
+          <w:szCs w:val="40"/>
+        </w:rPr>
+        <w:t xml:space="preserve">Chapter 1 - The Magic of Small Wins</w:t>
+      </w:r>
+    </w:p>
+    <w:p>
+      <w:pPr>
+        <w:pStyle w:val="Heading2"/>
+        <w:spacing w:after="300"/>
+      </w:pPr>
+      <w:r>
+        <w:rPr>
+          <w:b/>
+          <w:bCs/>
+          <w:sz w:val="36"/>
+          <w:szCs w:val="36"/>
+        </w:rPr>
+        <w:t xml:space="preserve">1.1 The Power of Tiny Steps</w:t>
+      </w:r>
+    </w:p>
+    <w:p>
+      <w:pPr>
+        <w:spacing w:after="200"/>
+      </w:pPr>
+      <w:r>
+        <w:t xml:space="preserve">Sometimes, the biggest transformations begin with the smallest steps. It's like building a tower—each brick, no matter how small, contributes to the overall structure.  We often underestimate the power of these tiny actions, dismissing them as insignificant. But, as we'll discover, these small wins are the foundation upon which we build confidence, resilience, and ultimately, a life we love.  Think about it: a single push-up, a completed chore, or even a five-minute meditation session—these may seem like minor victories, but they add up. They build momentum, creating a sense of accomplishment that fuels us forward. Each small win is a testament to our commitment, our ability to overcome challenges, and our growing belief in ourselves.  It's not about striving for perfection; it's about consistently taking steps, however small, in the right direction.  We've all heard the saying, 'Rome wasn't built in a day.' The same principle applies to our personal growth.  Focus on the process, on the small wins, and the bigger picture will unfold.  We'll explore this further in the upcoming chapters, but for now, let's embrace the power of tiny steps.  They are the building blocks of a fulfilling life.</w:t>
+      </w:r>
+    </w:p>
+    <w:p>
+      <w:pPr>
+        <w:pStyle w:val="Heading1"/>
+        <w:spacing w:after="300"/>
+      </w:pPr>
+      <w:r>
+        <w:rPr>
+          <w:b/>
+          <w:bCs/>
+          <w:sz w:val="40"/>
+          <w:szCs w:val="40"/>
+        </w:rPr>
+        <w:t xml:space="preserve">Chapter 1 - The Magic of Small Wins</w:t>
+      </w:r>
+    </w:p>
+    <w:p>
+      <w:pPr>
+        <w:pStyle w:val="Heading2"/>
+        <w:spacing w:after="300"/>
+      </w:pPr>
+      <w:r>
+        <w:rPr>
+          <w:b/>
+          <w:bCs/>
+          <w:sz w:val="36"/>
+          <w:szCs w:val="36"/>
+        </w:rPr>
+        <w:t xml:space="preserve">1.1 The Power of Tiny Steps</w:t>
+      </w:r>
+    </w:p>
+    <w:p>
+      <w:pPr>
+        <w:spacing w:after="200"/>
+      </w:pPr>
+      <w:r>
+        <w:t xml:space="preserve">Sometimes, the biggest transformations begin with the smallest steps. It's like building a tower—each brick, no matter how small, contributes to the overall structure.  We often underestimate the power of these tiny actions, dismissing them as insignificant. But, as we'll discover, these small wins are the foundation upon which we build confidence, resilience, and ultimately, a life we love.  Think about it: a single push-up, a completed chore, or even a five-minute meditation session—these may seem like minor victories, but they add up. They build momentum, creating a sense of accomplishment that fuels us forward. Each small win is a testament to our commitment, our ability to overcome challenges, and our growing belief in ourselves.  It's not about striving for perfection; it's about consistently taking steps, however small, in the right direction.  We've all heard the saying, 'Rome wasn't built in a day.' The same principle applies to our personal growth.  Focus on the process, on the small wins, and the bigger picture will unfold.  We'll explore this further in the upcoming chapters, but for now, let's embrace the power of tiny steps.  They are the building blocks of a fulfilling life.  These small wins are like stepping stones across a river.  Each step, though seemingly insignificant, brings us closer to the other side.  We may not see the entire path ahead, but with each step, we gain confidence and clarity.  The journey becomes less daunting, and the destination feels more attainable.  Sometimes, the greatest victories are the ones we celebrate in the quiet moments, the ones that seem small to the world but feel monumental to our hearts.  These are the wins that truly matter, the ones that shape us from the inside out.</w:t>
+      </w:r>
+    </w:p>
+    <w:p>
+      <w:pPr>
+        <w:pStyle w:val="Heading1"/>
+        <w:spacing w:after="300"/>
+      </w:pPr>
+      <w:r>
+        <w:rPr>
+          <w:b/>
+          <w:bCs/>
+          <w:sz w:val="40"/>
+          <w:szCs w:val="40"/>
+        </w:rPr>
+        <w:t xml:space="preserve">Chapter 1 - The Magic of Small Wins</w:t>
+      </w:r>
+    </w:p>
+    <w:p>
+      <w:pPr>
+        <w:pStyle w:val="Heading2"/>
+        <w:spacing w:after="300"/>
+      </w:pPr>
+      <w:r>
+        <w:rPr>
+          <w:b/>
+          <w:bCs/>
+          <w:sz w:val="36"/>
+          <w:szCs w:val="36"/>
+        </w:rPr>
+        <w:t xml:space="preserve">1.1 The Power of Tiny Steps</w:t>
+      </w:r>
+    </w:p>
+    <w:p>
+      <w:pPr>
+        <w:spacing w:after="200"/>
+      </w:pPr>
+      <w:r>
+        <w:t xml:space="preserve">Sometimes, the biggest transformations begin with the smallest steps. It's like building a tower—each brick, no matter how small, contributes to the overall structure.  We often underestimate the power of these tiny actions, dismissing them as insignificant. But, as we'll discover, these small wins are the foundation upon which we build confidence, resilience, and ultimately, a life we love.  Think about it: a single push-up, a completed chore, or even a five-minute meditation session—these may seem like minor victories, but they add up. They build momentum, creating a sense of accomplishment that fuels us forward. Each small win is a testament to our commitment, our ability to overcome challenges, and our growing belief in ourselves.  It's not about striving for perfection; it's about consistently taking steps, however small, in the right direction.  We've all heard the saying, 'Rome wasn't built in a day.' The same principle applies to our personal growth.  Focus on the process, on the small wins, and the bigger picture will unfold.  We'll explore this further in the upcoming chapters, but for now, let's embrace the power of tiny steps.  They are the building blocks of a fulfilling life.  These small wins are like stepping stones across a river.  Each step, though seemingly insignificant, brings us closer to the other side.  We may not see the entire path ahead, but with each step, we gain confidence and clarity.  The journey becomes less daunting, and the destination feels more attainable.  Sometimes, the greatest victories are the ones we celebrate in the quiet moments, the ones that seem small to the world but feel monumental to our hearts.  These are the wins that truly matter, the ones that shape us from the inside out.  It's easy to get caught up in the pursuit of grand achievements, but the real magic lies in the small, consistent actions.  They are the seeds of our success, the whispers of our potential, the building blocks of a life we love.  So, let's embrace the power of tiny steps and watch as they lead us to extraordinary destinations.  As we move forward, remember that each small win is a victory, a step closer to our goals, and a reminder of our own strength and resilience.  Let's celebrate these moments, big or small, and watch as they pave the way for a life filled with purpose and joy.</w:t>
+      </w:r>
+    </w:p>
+    <w:p>
+      <w:pPr>
+        <w:pStyle w:val="Heading1"/>
+        <w:spacing w:after="300"/>
+      </w:pPr>
+      <w:r>
+        <w:rPr>
+          <w:b/>
+          <w:bCs/>
+          <w:sz w:val="40"/>
+          <w:szCs w:val="40"/>
+        </w:rPr>
+        <w:t xml:space="preserve">Chapter 1 - The Magic of Small Wins</w:t>
+      </w:r>
+    </w:p>
+    <w:p>
+      <w:pPr>
+        <w:pStyle w:val="Heading2"/>
+        <w:spacing w:after="300"/>
+      </w:pPr>
+      <w:r>
+        <w:rPr>
+          <w:b/>
+          <w:bCs/>
+          <w:sz w:val="36"/>
+          <w:szCs w:val="36"/>
+        </w:rPr>
+        <w:t xml:space="preserve">1.2 Building Momentum, One Win at a Time</w:t>
+      </w:r>
+    </w:p>
+    <w:p>
+      <w:pPr>
+        <w:spacing w:after="200"/>
+      </w:pPr>
+      <w:r>
+        <w:t xml:space="preserve">Imagine a snowball rolling down a hill.  At first, it's small, almost insignificant. But as it gathers momentum, it grows larger, picking up speed and strength.  The same principle applies to our small wins.  Each one, like that snowball, builds upon the last, creating a powerful force that propels us toward our goals.  Think about it:  When we make our bed in the morning, we've accomplished something.  When we finish a task at work, we've taken a step forward.  When we choose to eat a healthy meal, we're investing in our well-being.  These seemingly small actions, when repeated consistently, create a ripple effect.  They build momentum, not just in the specific area we're focusing on, but in our overall sense of self-efficacy and confidence.  The more small wins we rack up, the more we believe in our ability to achieve greater things.  We start to see that even the most ambitious goals are within reach, one small step at a time.</w:t>
+      </w:r>
+    </w:p>
+    <w:p>
+      <w:pPr>
+        <w:pStyle w:val="Heading1"/>
+        <w:spacing w:after="300"/>
+      </w:pPr>
+      <w:r>
+        <w:rPr>
+          <w:b/>
+          <w:bCs/>
+          <w:sz w:val="40"/>
+          <w:szCs w:val="40"/>
+        </w:rPr>
+        <w:t xml:space="preserve">Chapter 1 - The Magic of Small Wins</w:t>
+      </w:r>
+    </w:p>
+    <w:p>
+      <w:pPr>
+        <w:pStyle w:val="Heading2"/>
+        <w:spacing w:after="300"/>
+      </w:pPr>
+      <w:r>
+        <w:rPr>
+          <w:b/>
+          <w:bCs/>
+          <w:sz w:val="36"/>
+          <w:szCs w:val="36"/>
+        </w:rPr>
+        <w:t xml:space="preserve">1.2 Building Momentum, One Win at a Time</w:t>
+      </w:r>
+    </w:p>
+    <w:p>
+      <w:pPr>
+        <w:spacing w:after="200"/>
+      </w:pPr>
+      <w:r>
+        <w:t xml:space="preserve">Imagine a snowball rolling down a hill.  At first, it's small, almost insignificant. But as it gathers momentum, it grows larger, picking up speed and strength.  The same principle applies to our small wins.  Each one, like that snowball, builds upon the last, creating a powerful force that propels us toward our goals.  Think about it:  When we make our bed in the morning, we've accomplished something.  When we finish a task at work, we've taken a step forward.  When we choose to eat a healthy meal, we're investing in our well-being.  These seemingly small actions, when repeated consistently, create a ripple effect.  They build momentum, not just in the specific area we're focusing on, but in our overall sense of self-efficacy and confidence.  The more small wins we rack up, the more we believe in our ability to achieve greater things.  We start to see that even the most ambitious goals are within reach, one small step at a time.  This momentum is like a positive feedback loop.  The more we succeed, the more motivated we become, and the more motivated we become, the more likely we are to keep pushing forward.  It's a cycle of growth and accomplishment that empowers us to reach new heights.  So, let's embrace the power of small wins, one step at a time, and watch as they build momentum, propelling us toward a brighter future.</w:t>
+      </w:r>
+    </w:p>
+    <w:p>
+      <w:pPr>
+        <w:pStyle w:val="Heading1"/>
+        <w:spacing w:after="300"/>
+      </w:pPr>
+      <w:r>
+        <w:rPr>
+          <w:b/>
+          <w:bCs/>
+          <w:sz w:val="40"/>
+          <w:szCs w:val="40"/>
+        </w:rPr>
+        <w:t xml:space="preserve">Chapter 1 - The Magic of Small Wins</w:t>
+      </w:r>
+    </w:p>
+    <w:p>
+      <w:pPr>
+        <w:pStyle w:val="Heading2"/>
+        <w:spacing w:after="300"/>
+      </w:pPr>
+      <w:r>
+        <w:rPr>
+          <w:b/>
+          <w:bCs/>
+          <w:sz w:val="36"/>
+          <w:szCs w:val="36"/>
+        </w:rPr>
+        <w:t xml:space="preserve">1.2 Building Momentum, One Win at a Time</w:t>
+      </w:r>
+    </w:p>
+    <w:p>
+      <w:pPr>
+        <w:spacing w:after="200"/>
+      </w:pPr>
+      <w:r>
+        <w:t xml:space="preserve">Imagine a snowball rolling down a hill.  At first, it's small, almost insignificant. But as it gathers momentum, it grows larger, picking up speed and strength.  The same principle applies to our small wins.  Each one, like that snowball, builds upon the last, creating a powerful force that propels us toward our goals.  Think about it:  When we make our bed in the morning, we've accomplished something.  When we finish a task at work, we've taken a step forward.  When we choose to eat a healthy meal, we're investing in our well-being.  These seemingly small actions, when repeated consistently, create a ripple effect.  They build momentum, not just in the specific area we're focusing on, but in our overall sense of self-efficacy and confidence.  The more small wins we rack up, the more we believe in our ability to achieve greater things.  We start to see that even the most ambitious goals are within reach, one small step at a time.  This momentum is like a positive feedback loop.  The more we succeed, the more motivated we become, and the more motivated we become, the more likely we are to keep pushing forward.  It's a cycle of growth and accomplishment that empowers us to reach new heights.  So, let's embrace the power of small wins, one step at a time, and watch as they build momentum, propelling us toward a brighter future.  Each small win is a stepping stone on our path to success.  It's a reminder that we are making progress, even if it's just a little bit at a time.  And as we continue to build momentum, we'll find that our goals become more and more attainable.  The key is to keep moving forward, one small win at a time.  Let's celebrate these small victories, no matter how small they may seem.  They are the building blocks of our success, and they are paving the way for a brighter future.</w:t>
+      </w:r>
+    </w:p>
+    <w:p>
+      <w:pPr>
+        <w:pStyle w:val="Heading1"/>
+        <w:spacing w:after="300"/>
+      </w:pPr>
+      <w:r>
+        <w:rPr>
+          <w:b/>
+          <w:bCs/>
+          <w:sz w:val="40"/>
+          <w:szCs w:val="40"/>
+        </w:rPr>
+        <w:t xml:space="preserve">Chapter 1 - The Magic of Small Wins</w:t>
+      </w:r>
+    </w:p>
+    <w:p>
+      <w:pPr>
+        <w:pStyle w:val="Heading2"/>
+        <w:spacing w:after="300"/>
+      </w:pPr>
+      <w:r>
+        <w:rPr>
+          <w:b/>
+          <w:bCs/>
+          <w:sz w:val="36"/>
+          <w:szCs w:val="36"/>
+        </w:rPr>
+        <w:t xml:space="preserve">1.2 Building Momentum, One Win at a Time</w:t>
+      </w:r>
+    </w:p>
+    <w:p>
+      <w:pPr>
+        <w:spacing w:after="200"/>
+      </w:pPr>
+      <w:r>
+        <w:t xml:space="preserve">Imagine a snowball rolling down a hill.  At first, it's small, almost insignificant. But as it gathers momentum, it grows larger, picking up speed and strength.  The same principle applies to our small wins.  Each one, like that snowball, builds upon the last, creating a powerful force that propels us toward our goals.  Think about it:  When we make our bed in the morning, we've accomplished something.  When we finish a task at work, we've taken a step forward.  When we choose to eat a healthy meal, we're investing in our well-being.  These seemingly small actions, when repeated consistently, create a ripple effect.  They build momentum, not just in the specific area we're focusing on, but in our overall sense of self-efficacy and confidence.  The more small wins we rack up, the more we believe in our ability to achieve greater things.  We start to see that even the most ambitious goals are within reach, one small step at a time.  This momentum is like a positive feedback loop.  The more we succeed, the more motivated we become, and the more motivated we become, the more likely we are to keep pushing forward.  It's a cycle of growth and accomplishment that empowers us to reach new heights.  So, let's embrace the power of small wins, one step at a time, and watch as they build momentum, propelling us toward a brighter future.  Each small win is a stepping stone on our path to success.  It's a reminder that we are making progress, even if it's just a little bit at a time.  And as we continue to build momentum, we'll find that our goals become more and more attainable.  The key is to keep moving forward, one small win at a time.  Let's celebrate these small victories, no matter how small they may seem.  They are the building blocks of our success, and they are paving the way for a brighter future.  So, keep taking those steps, keep building that momentum, and watch as your dreams start to take shape.  Remember, the journey of a thousand miles begins with a single step, and with each small win, we're getting closer to our destination.</w:t>
+      </w:r>
+    </w:p>
+    <w:p>
+      <w:pPr>
+        <w:pStyle w:val="Heading1"/>
+        <w:spacing w:after="300"/>
+      </w:pPr>
+      <w:r>
+        <w:rPr>
+          <w:b/>
+          <w:bCs/>
+          <w:sz w:val="40"/>
+          <w:szCs w:val="40"/>
+        </w:rPr>
+        <w:t xml:space="preserve">Chapter 1 - The Magic of Small Wins</w:t>
+      </w:r>
+    </w:p>
+    <w:p>
+      <w:pPr>
+        <w:pStyle w:val="Heading2"/>
+        <w:spacing w:after="300"/>
+      </w:pPr>
+      <w:r>
+        <w:rPr>
+          <w:b/>
+          <w:bCs/>
+          <w:sz w:val="36"/>
+          <w:szCs w:val="36"/>
+        </w:rPr>
+        <w:t xml:space="preserve">1.3 The Ripple Effect of Small Wins</w:t>
+      </w:r>
+    </w:p>
+    <w:p>
+      <w:pPr>
+        <w:spacing w:after="200"/>
+      </w:pPr>
+      <w:r>
+        <w:t xml:space="preserve">Hey, let's talk about the cool thing about small wins. It's not just about achieving that one thing, you know?  It's like throwing a pebble in a pond. That little ripple spreads out, creating a whole bunch of other ripples.  That's what happens with our small wins - they create positive changes in unexpected ways.  You might start by just cleaning your room, but then you're feeling more organized and on top of things, which makes you more likely to tackle other tasks.  Or maybe you decide to go for a walk every day.  That little bit of exercise makes you feel better, which leads you to eat healthier food, and then you start to get more energy, and boom!  You're suddenly more productive and happier.  It's all about those little steps adding up.  It's like a chain reaction of good stuff happening.  Small wins don't just improve the specific area you're working on, they can have a positive impact on your whole life.  It's like setting off a chain reaction of good vibes.  Pretty cool, huh?</w:t>
+      </w:r>
+    </w:p>
+    <w:p>
+      <w:pPr>
+        <w:pStyle w:val="Heading1"/>
+        <w:spacing w:after="300"/>
+      </w:pPr>
+      <w:r>
+        <w:rPr>
+          <w:b/>
+          <w:bCs/>
+          <w:sz w:val="40"/>
+          <w:szCs w:val="40"/>
+        </w:rPr>
+        <w:t xml:space="preserve">Chapter 1 - The Magic of Small Wins</w:t>
+      </w:r>
+    </w:p>
+    <w:p>
+      <w:pPr>
+        <w:pStyle w:val="Heading2"/>
+        <w:spacing w:after="300"/>
+      </w:pPr>
+      <w:r>
+        <w:rPr>
+          <w:b/>
+          <w:bCs/>
+          <w:sz w:val="36"/>
+          <w:szCs w:val="36"/>
+        </w:rPr>
+        <w:t xml:space="preserve">1.3 The Ripple Effect of Small Wins</w:t>
+      </w:r>
+    </w:p>
+    <w:p>
+      <w:pPr>
+        <w:spacing w:after="200"/>
+      </w:pPr>
+      <w:r>
+        <w:t xml:space="preserve">Hey, let's talk about the cool thing about small wins. It's not just about achieving that one thing, you know?  It's like throwing a pebble in a pond. That little ripple spreads out, creating a whole bunch of other ripples.  That's what happens with our small wins - they create positive changes in unexpected ways.  You might start by just cleaning your room, but then you're feeling more organized and on top of things, which makes you more likely to tackle other tasks.  Or maybe you decide to go for a walk every day.  That little bit of exercise makes you feel better, which leads you to eat healthier food, and then you start to get more energy, and boom!  You're suddenly more productive and happier.  It's all about those little steps adding up.  It's like a chain reaction of good stuff happening.  Small wins don't just improve the specific area you're working on, they can have a positive impact on your whole life.  It's like setting off a chain reaction of good vibes.  Pretty cool, huh?  It's like this:  You decide to read a book for 30 minutes every day.  You're doing that for yourself, right?  But then, you start to notice that you're more focused, more creative, and more relaxed.  Those are things that can spread to other areas of your life, like your relationships or your work.  You might even start to feel more confident about tackling bigger goals.  See?  Small wins have a way of snowballing into something bigger and better.  So, don't underestimate the power of those tiny victories.  They're not just about getting things done; they're about building a better, more fulfilling life.</w:t>
+      </w:r>
+    </w:p>
+    <w:p>
+      <w:pPr>
+        <w:pStyle w:val="Heading1"/>
+        <w:spacing w:after="300"/>
+      </w:pPr>
+      <w:r>
+        <w:rPr>
+          <w:b/>
+          <w:bCs/>
+          <w:sz w:val="40"/>
+          <w:szCs w:val="40"/>
+        </w:rPr>
+        <w:t xml:space="preserve">Chapter 1 - The Magic of Small Wins</w:t>
+      </w:r>
+    </w:p>
+    <w:p>
+      <w:pPr>
+        <w:pStyle w:val="Heading2"/>
+        <w:spacing w:after="300"/>
+      </w:pPr>
+      <w:r>
+        <w:rPr>
+          <w:b/>
+          <w:bCs/>
+          <w:sz w:val="36"/>
+          <w:szCs w:val="36"/>
+        </w:rPr>
+        <w:t xml:space="preserve">1.3 The Ripple Effect of Small Wins</w:t>
+      </w:r>
+    </w:p>
+    <w:p>
+      <w:pPr>
+        <w:spacing w:after="200"/>
+      </w:pPr>
+      <w:r>
+        <w:t xml:space="preserve">Hey, let's talk about the cool thing about small wins. It's not just about achieving that one thing, you know?  It's like throwing a pebble in a pond. That little ripple spreads out, creating a whole bunch of other ripples.  That's what happens with our small wins - they create positive changes in unexpected ways.  You might start by just cleaning your room, but then you're feeling more organized and on top of things, which makes you more likely to tackle other tasks.  Or maybe you decide to go for a walk every day.  That little bit of exercise makes you feel better, which leads you to eat healthier food, and then you start to get more energy, and boom!  You're suddenly more productive and happier.  It's all about those little steps adding up.  It's like a chain reaction of good stuff happening.  Small wins don't just improve the specific area you're working on, they can have a positive impact on your whole life.  It's like setting off a chain reaction of good vibes.  Pretty cool, huh?  It's like this:  You decide to read a book for 30 minutes every day.  You're doing that for yourself, right?  But then, you start to notice that you're more focused, more creative, and more relaxed.  Those are things that can spread to other areas of your life, like your relationships or your work.  You might even start to feel more confident about tackling bigger goals.  See?  Small wins have a way of snowballing into something bigger and better.  So, don't underestimate the power of those tiny victories.  They're not just about getting things done; they're about building a better, more fulfilling life.  Think of small wins as the little seeds that grow into a beautiful garden.  You plant a seed, and it might take time, but eventually, it blossoms into something amazing.  It's the same with our small wins.  They might seem small at first, but over time, they can create a whole new world of possibilities.  So, keep those little wins coming.  They're the secret to a happier, more fulfilling life.  Let's keep those good vibes rolling!</w:t>
+      </w:r>
+    </w:p>
+    <w:p>
+      <w:pPr>
+        <w:pStyle w:val="Heading1"/>
+        <w:spacing w:after="300"/>
+      </w:pPr>
+      <w:r>
+        <w:rPr>
+          <w:b/>
+          <w:bCs/>
+          <w:sz w:val="40"/>
+          <w:szCs w:val="40"/>
+        </w:rPr>
+        <w:t xml:space="preserve">Chapter 1 - The Magic of Small Wins</w:t>
+      </w:r>
+    </w:p>
+    <w:p>
+      <w:pPr>
+        <w:pStyle w:val="Heading2"/>
+        <w:spacing w:after="300"/>
+      </w:pPr>
+      <w:r>
+        <w:rPr>
+          <w:b/>
+          <w:bCs/>
+          <w:sz w:val="36"/>
+          <w:szCs w:val="36"/>
+        </w:rPr>
+        <w:t xml:space="preserve">1.4 Cultivating a Growth Mindset</w:t>
+      </w:r>
+    </w:p>
+    <w:p>
+      <w:pPr>
+        <w:spacing w:after="200"/>
+      </w:pPr>
+      <w:r>
+        <w:t xml:space="preserve">Here's the deal:  A growth mindset isn't just about feeling positive. It's about understanding that our abilities are not fixed, but rather, they can be developed through effort and learning.  This means embracing challenges, seeing setbacks as opportunities, and constantly seeking ways to improve.  It's about believing that we can learn and grow, no matter what our starting point.  Think of it like a muscle: the more we use it, the stronger it gets.  The same applies to our skills and abilities.  When we approach challenges with a growth mindset, we see them as chances to learn, to stretch our limits, and to become better versions of ourselves.  It's about seeing failure not as an end, but as a stepping stone.  It's about recognizing that every mistake is an opportunity to learn and grow.  It's about understanding that the only way to get better at something is to keep trying, even when it gets tough.  And that's where small wins come in.  Each time we overcome a challenge, no matter how small, we reinforce our belief in our ability to grow and learn.  We build confidence, we develop resilience, and we create a cycle of positive change.</w:t>
+      </w:r>
+    </w:p>
+    <w:p>
+      <w:pPr>
+        <w:pStyle w:val="Heading1"/>
+        <w:spacing w:after="300"/>
+      </w:pPr>
+      <w:r>
+        <w:rPr>
+          <w:b/>
+          <w:bCs/>
+          <w:sz w:val="40"/>
+          <w:szCs w:val="40"/>
+        </w:rPr>
+        <w:t xml:space="preserve">Chapter 1 - The Magic of Small Wins</w:t>
+      </w:r>
+    </w:p>
+    <w:p>
+      <w:pPr>
+        <w:pStyle w:val="Heading2"/>
+        <w:spacing w:after="300"/>
+      </w:pPr>
+      <w:r>
+        <w:rPr>
+          <w:b/>
+          <w:bCs/>
+          <w:sz w:val="36"/>
+          <w:szCs w:val="36"/>
+        </w:rPr>
+        <w:t xml:space="preserve">1.4 Cultivating a Growth Mindset</w:t>
+      </w:r>
+    </w:p>
+    <w:p>
+      <w:pPr>
+        <w:spacing w:after="200"/>
+      </w:pPr>
+      <w:r>
+        <w:t xml:space="preserve">Here's the deal:  A growth mindset isn't just about feeling positive. It's about understanding that our abilities are not fixed, but rather, they can be developed through effort and learning.  This means embracing challenges, seeing setbacks as opportunities, and constantly seeking ways to improve.  It's about believing that we can learn and grow, no matter what our starting point.  Think of it like a muscle: the more we use it, the stronger it gets.  The same applies to our skills and abilities.  When we approach challenges with a growth mindset, we see them as chances to learn, to stretch our limits, and to become better versions of ourselves.  It's about seeing failure not as an end, but as a stepping stone.  It's about recognizing that every mistake is an opportunity to learn and grow.  It's about understanding that the only way to get better at something is to keep trying, even when it gets tough.  And that's where small wins come in.  Each time we overcome a challenge, no matter how small, we reinforce our belief in our ability to grow and learn.  We build confidence, we develop resilience, and we create a cycle of positive change.  This mindset is crucial for embracing the power of small wins.  When we believe in our ability to grow, we are more likely to persist, to learn from our mistakes, and to celebrate our successes, no matter how small they may seem.  We become more adaptable, more resilient, and more open to new possibilities.</w:t>
+      </w:r>
+    </w:p>
+    <w:p>
+      <w:pPr>
+        <w:pStyle w:val="Heading1"/>
+        <w:spacing w:after="300"/>
+      </w:pPr>
+      <w:r>
+        <w:rPr>
+          <w:b/>
+          <w:bCs/>
+          <w:sz w:val="40"/>
+          <w:szCs w:val="40"/>
+        </w:rPr>
+        <w:t xml:space="preserve">Chapter 1 - The Magic of Small Wins</w:t>
+      </w:r>
+    </w:p>
+    <w:p>
+      <w:pPr>
+        <w:pStyle w:val="Heading2"/>
+        <w:spacing w:after="300"/>
+      </w:pPr>
+      <w:r>
+        <w:rPr>
+          <w:b/>
+          <w:bCs/>
+          <w:sz w:val="36"/>
+          <w:szCs w:val="36"/>
+        </w:rPr>
+        <w:t xml:space="preserve">1.4 Cultivating a Growth Mindset</w:t>
+      </w:r>
+    </w:p>
+    <w:p>
+      <w:pPr>
+        <w:spacing w:after="200"/>
+      </w:pPr>
+      <w:r>
+        <w:t xml:space="preserve">Here's the deal:  A growth mindset isn't just about feeling positive. It's about understanding that our abilities are not fixed, but rather, they can be developed through effort and learning.  This means embracing challenges, seeing setbacks as opportunities, and constantly seeking ways to improve.  It's about believing that we can learn and grow, no matter what our starting point.  Think of it like a muscle: the more we use it, the stronger it gets.  The same applies to our skills and abilities.  When we approach challenges with a growth mindset, we see them as chances to learn, to stretch our limits, and to become better versions of ourselves.  It's about seeing failure not as an end, but as a stepping stone.  It's about recognizing that every mistake is an opportunity to learn and grow.  It's about understanding that the only way to get better at something is to keep trying, even when it gets tough.  And that's where small wins come in.  Each time we overcome a challenge, no matter how small, we reinforce our belief in our ability to grow and learn.  We build confidence, we develop resilience, and we create a cycle of positive change.  This mindset is crucial for embracing the power of small wins.  When we believe in our ability to grow, we are more likely to persist, to learn from our mistakes, and to celebrate our successes, no matter how small they may seem.  We become more adaptable, more resilient, and more open to new possibilities.  By embracing a growth mindset, we empower ourselves to see the world as a place of endless learning and growth.  We become more open to challenges, more resilient in the face of setbacks, and more confident in our ability to achieve our goals.  It's a mindset that fuels our journey toward a more fulfilling life, one small win at a time.  With a growth mindset, we are not limited by our past or our perceived limitations.  We are empowered to create the life we desire, one small step at a time.</w:t>
       </w:r>
     </w:p>
     <w:sectPr>

</xml_diff>